<commit_message>
thêm driver wifi và test firebase
</commit_message>
<xml_diff>
--- a/infomation/chip.docx
+++ b/infomation/chip.docx
@@ -24,7 +24,7 @@
         </w:rPr>
         <w:t>link thông tin:</w:t>
       </w:r>
-      <w:hyperlink r:id="rId5" w:history="1">
+      <w:hyperlink r:id="rId6" w:history="1">
         <w:r>
           <w:rPr>
             <w:rStyle w:val="Hyperlink"/>
@@ -49,78 +49,14 @@
         </w:rPr>
         <w:t>sơ đồ mạch pdf:</w:t>
       </w:r>
-      <w:hyperlink r:id="rId6" w:history="1">
+      <w:hyperlink r:id="rId7" w:history="1">
         <w:r>
           <w:rPr>
             <w:rStyle w:val="Hyperlink"/>
             <w:sz w:val="32"/>
             <w:szCs w:val="32"/>
           </w:rPr>
-          <w:t>ES</w:t>
-        </w:r>
-        <w:r>
-          <w:rPr>
-            <w:rStyle w:val="Hyperlink"/>
-            <w:sz w:val="32"/>
-            <w:szCs w:val="32"/>
-          </w:rPr>
-          <w:t>P</w:t>
-        </w:r>
-        <w:r>
-          <w:rPr>
-            <w:rStyle w:val="Hyperlink"/>
-            <w:sz w:val="32"/>
-            <w:szCs w:val="32"/>
-          </w:rPr>
-          <w:t>32-S3-</w:t>
-        </w:r>
-        <w:r>
-          <w:rPr>
-            <w:rStyle w:val="Hyperlink"/>
-            <w:sz w:val="32"/>
-            <w:szCs w:val="32"/>
-          </w:rPr>
-          <w:t>L</w:t>
-        </w:r>
-        <w:r>
-          <w:rPr>
-            <w:rStyle w:val="Hyperlink"/>
-            <w:sz w:val="32"/>
-            <w:szCs w:val="32"/>
-          </w:rPr>
-          <w:t>CD-1.47</w:t>
-        </w:r>
-        <w:r>
-          <w:rPr>
-            <w:rStyle w:val="Hyperlink"/>
-            <w:sz w:val="32"/>
-            <w:szCs w:val="32"/>
-          </w:rPr>
-          <w:t>_</w:t>
-        </w:r>
-        <w:r>
-          <w:rPr>
-            <w:rStyle w:val="Hyperlink"/>
-            <w:sz w:val="32"/>
-            <w:szCs w:val="32"/>
-          </w:rPr>
-          <w:t>schematic_d</w:t>
-        </w:r>
-        <w:r>
-          <w:rPr>
-            <w:rStyle w:val="Hyperlink"/>
-            <w:sz w:val="32"/>
-            <w:szCs w:val="32"/>
-          </w:rPr>
-          <w:t>i</w:t>
-        </w:r>
-        <w:r>
-          <w:rPr>
-            <w:rStyle w:val="Hyperlink"/>
-            <w:sz w:val="32"/>
-            <w:szCs w:val="32"/>
-          </w:rPr>
-          <w:t>agram.pdf</w:t>
+          <w:t>ESP32-S3-LCD-1.47_schematic_diagram.pdf</w:t>
         </w:r>
       </w:hyperlink>
     </w:p>
@@ -169,7 +105,7 @@
                     <pic:cNvPicPr/>
                   </pic:nvPicPr>
                   <pic:blipFill>
-                    <a:blip r:embed="rId7">
+                    <a:blip r:embed="rId8">
                       <a:extLst>
                         <a:ext uri="{28A0092B-C50C-407E-A947-70E740481C1C}">
                           <a14:useLocalDpi xmlns:a14="http://schemas.microsoft.com/office/drawing/2010/main" val="0"/>
@@ -245,7 +181,7 @@
                     <pic:cNvPicPr/>
                   </pic:nvPicPr>
                   <pic:blipFill>
-                    <a:blip r:embed="rId8"/>
+                    <a:blip r:embed="rId9"/>
                     <a:stretch>
                       <a:fillRect/>
                     </a:stretch>
@@ -308,7 +244,7 @@
                     <pic:cNvPicPr/>
                   </pic:nvPicPr>
                   <pic:blipFill>
-                    <a:blip r:embed="rId9"/>
+                    <a:blip r:embed="rId10"/>
                     <a:stretch>
                       <a:fillRect/>
                     </a:stretch>
@@ -2363,7 +2299,7 @@
                     <pic:cNvPicPr/>
                   </pic:nvPicPr>
                   <pic:blipFill>
-                    <a:blip r:embed="rId10"/>
+                    <a:blip r:embed="rId11"/>
                     <a:stretch>
                       <a:fillRect/>
                     </a:stretch>
@@ -6824,6 +6760,7 @@
       <w:r>
         <w:rPr>
           <w:rFonts w:ascii="Arial" w:hAnsi="Arial" w:cs="Arial"/>
+          <w:noProof/>
           <w:sz w:val="32"/>
           <w:szCs w:val="32"/>
         </w:rPr>
@@ -6843,7 +6780,7 @@
                     <pic:cNvPicPr/>
                   </pic:nvPicPr>
                   <pic:blipFill>
-                    <a:blip r:embed="rId11"/>
+                    <a:blip r:embed="rId12"/>
                     <a:stretch>
                       <a:fillRect/>
                     </a:stretch>
@@ -6883,6 +6820,7 @@
       <w:r>
         <w:rPr>
           <w:rFonts w:ascii="Arial" w:hAnsi="Arial" w:cs="Arial"/>
+          <w:noProof/>
           <w:sz w:val="32"/>
           <w:szCs w:val="32"/>
         </w:rPr>
@@ -6902,7 +6840,7 @@
                     <pic:cNvPicPr/>
                   </pic:nvPicPr>
                   <pic:blipFill>
-                    <a:blip r:embed="rId12"/>
+                    <a:blip r:embed="rId13"/>
                     <a:stretch>
                       <a:fillRect/>
                     </a:stretch>
@@ -6978,6 +6916,258 @@
         <w:t>oke chúng ta sẽ bỏ qua lỗi vì chúng ta sẽ lập trình trên đây sau đó tôi sẽ copy mã qua .ino bên arduino để chạy</w:t>
       </w:r>
     </w:p>
+    <w:p>
+      <w:pPr>
+        <w:pStyle w:val="Heading2"/>
+      </w:pPr>
+      <w:r>
+        <w:t>tự học thời gian thực</w:t>
+      </w:r>
+    </w:p>
+    <w:p>
+      <w:r>
+        <w:rPr>
+          <w:rFonts w:ascii="Segoe UI Emoji" w:hAnsi="Segoe UI Emoji" w:cs="Segoe UI Emoji"/>
+        </w:rPr>
+        <w:t>🎯</w:t>
+      </w:r>
+      <w:r>
+        <w:t> TÓM LẠI - IMPLEMENTATION STRATEGY:</w:t>
+      </w:r>
+    </w:p>
+    <w:p>
+      <w:r>
+        <w:rPr>
+          <w:rFonts w:ascii="Segoe UI Emoji" w:hAnsi="Segoe UI Emoji" w:cs="Segoe UI Emoji"/>
+        </w:rPr>
+        <w:t>🔧</w:t>
+      </w:r>
+      <w:r>
+        <w:t xml:space="preserve"> Step 1: Basic Online Learning (Arduino IDE)</w:t>
+      </w:r>
+    </w:p>
+    <w:p>
+      <w:pPr>
+        <w:numPr>
+          <w:ilvl w:val="0"/>
+          <w:numId w:val="2"/>
+        </w:numPr>
+      </w:pPr>
+      <w:r>
+        <w:t>Copy code ESP32-S3 adaptive ở trên</w:t>
+      </w:r>
+    </w:p>
+    <w:p>
+      <w:pPr>
+        <w:numPr>
+          <w:ilvl w:val="0"/>
+          <w:numId w:val="2"/>
+        </w:numPr>
+      </w:pPr>
+      <w:r>
+        <w:t>Upload lên ESP32-S3</w:t>
+      </w:r>
+    </w:p>
+    <w:p>
+      <w:pPr>
+        <w:numPr>
+          <w:ilvl w:val="0"/>
+          <w:numId w:val="2"/>
+        </w:numPr>
+      </w:pPr>
+      <w:r>
+        <w:t>Device sẽ tự học local patterns</w:t>
+      </w:r>
+    </w:p>
+    <w:p>
+      <w:r>
+        <w:rPr>
+          <w:rFonts w:ascii="Segoe UI Emoji" w:hAnsi="Segoe UI Emoji" w:cs="Segoe UI Emoji"/>
+        </w:rPr>
+        <w:t>📊</w:t>
+      </w:r>
+      <w:r>
+        <w:t xml:space="preserve"> Step 2: Data Collection</w:t>
+      </w:r>
+    </w:p>
+    <w:p>
+      <w:pPr>
+        <w:numPr>
+          <w:ilvl w:val="0"/>
+          <w:numId w:val="3"/>
+        </w:numPr>
+      </w:pPr>
+      <w:r>
+        <w:t>ESP32-S3 tự động lưu predictions vs actual</w:t>
+      </w:r>
+    </w:p>
+    <w:p>
+      <w:pPr>
+        <w:numPr>
+          <w:ilvl w:val="0"/>
+          <w:numId w:val="3"/>
+        </w:numPr>
+      </w:pPr>
+      <w:r>
+        <w:t>Learning data stored trong Flash memory</w:t>
+      </w:r>
+    </w:p>
+    <w:p>
+      <w:pPr>
+        <w:numPr>
+          <w:ilvl w:val="0"/>
+          <w:numId w:val="3"/>
+        </w:numPr>
+      </w:pPr>
+      <w:r>
+        <w:t>Display learning statistics trên LCD</w:t>
+      </w:r>
+    </w:p>
+    <w:p>
+      <w:r>
+        <w:rPr>
+          <w:rFonts w:ascii="Segoe UI Emoji" w:hAnsi="Segoe UI Emoji" w:cs="Segoe UI Emoji"/>
+        </w:rPr>
+        <w:t>🌐</w:t>
+      </w:r>
+      <w:r>
+        <w:t xml:space="preserve"> Step 3: Cloud Integration (Optional)</w:t>
+      </w:r>
+    </w:p>
+    <w:p>
+      <w:pPr>
+        <w:numPr>
+          <w:ilvl w:val="0"/>
+          <w:numId w:val="4"/>
+        </w:numPr>
+      </w:pPr>
+      <w:r>
+        <w:t>ESP32-S3 sync data lên server mỗi tuần</w:t>
+      </w:r>
+    </w:p>
+    <w:p>
+      <w:pPr>
+        <w:numPr>
+          <w:ilvl w:val="0"/>
+          <w:numId w:val="4"/>
+        </w:numPr>
+      </w:pPr>
+      <w:r>
+        <w:t>Server aggregate learning từ nhiều devices</w:t>
+      </w:r>
+    </w:p>
+    <w:p>
+      <w:pPr>
+        <w:numPr>
+          <w:ilvl w:val="0"/>
+          <w:numId w:val="4"/>
+        </w:numPr>
+      </w:pPr>
+      <w:r>
+        <w:t>Download improved corrections về ESP32-S3</w:t>
+      </w:r>
+    </w:p>
+    <w:p>
+      <w:r>
+        <w:rPr>
+          <w:rFonts w:ascii="Segoe UI Emoji" w:hAnsi="Segoe UI Emoji" w:cs="Segoe UI Emoji"/>
+        </w:rPr>
+        <w:t>📈</w:t>
+      </w:r>
+      <w:r>
+        <w:t xml:space="preserve"> Step 4: Continuous Improvement</w:t>
+      </w:r>
+    </w:p>
+    <w:p>
+      <w:pPr>
+        <w:numPr>
+          <w:ilvl w:val="0"/>
+          <w:numId w:val="5"/>
+        </w:numPr>
+      </w:pPr>
+      <w:r>
+        <w:t>Model base không đổi (trained trên Kaggle)</w:t>
+      </w:r>
+    </w:p>
+    <w:p>
+      <w:pPr>
+        <w:numPr>
+          <w:ilvl w:val="0"/>
+          <w:numId w:val="5"/>
+        </w:numPr>
+      </w:pPr>
+      <w:r>
+        <w:t>Chỉ adaptation layer thay đổi</w:t>
+      </w:r>
+    </w:p>
+    <w:p>
+      <w:pPr>
+        <w:numPr>
+          <w:ilvl w:val="0"/>
+          <w:numId w:val="5"/>
+        </w:numPr>
+      </w:pPr>
+      <w:r>
+        <w:t>Performance tăng dần theo thời gian</w:t>
+      </w:r>
+    </w:p>
+    <w:p>
+      <w:r>
+        <w:rPr>
+          <w:rFonts w:ascii="Segoe UI Emoji" w:hAnsi="Segoe UI Emoji" w:cs="Segoe UI Emoji"/>
+        </w:rPr>
+        <w:t>🚀</w:t>
+      </w:r>
+      <w:r>
+        <w:t> KẾT QUẢ MONG ĐỢI:</w:t>
+      </w:r>
+    </w:p>
+    <w:p>
+      <w:pPr>
+        <w:numPr>
+          <w:ilvl w:val="0"/>
+          <w:numId w:val="6"/>
+        </w:numPr>
+      </w:pPr>
+      <w:r>
+        <w:t>Week 1: MAE = 0.5 (baseline)</w:t>
+      </w:r>
+    </w:p>
+    <w:p>
+      <w:pPr>
+        <w:numPr>
+          <w:ilvl w:val="0"/>
+          <w:numId w:val="6"/>
+        </w:numPr>
+      </w:pPr>
+      <w:r>
+        <w:t>Month 1: MAE = 0.3 (learned local patterns)</w:t>
+      </w:r>
+    </w:p>
+    <w:p>
+      <w:pPr>
+        <w:numPr>
+          <w:ilvl w:val="0"/>
+          <w:numId w:val="6"/>
+        </w:numPr>
+      </w:pPr>
+      <w:r>
+        <w:t>Month 6: MAE = 0.2 (optimized for location)</w:t>
+      </w:r>
+    </w:p>
+    <w:p>
+      <w:pPr>
+        <w:numPr>
+          <w:ilvl w:val="0"/>
+          <w:numId w:val="6"/>
+        </w:numPr>
+      </w:pPr>
+      <w:r>
+        <w:lastRenderedPageBreak/>
+        <w:t>Year 1: MAE = 0.15 (fully adapted)</w:t>
+      </w:r>
+    </w:p>
+    <w:p/>
     <w:sectPr>
       <w:pgSz w:w="12240" w:h="15840"/>
       <w:pgMar w:top="1440" w:right="1440" w:bottom="1440" w:left="1440" w:header="720" w:footer="720" w:gutter="0"/>
@@ -6986,6 +7176,887 @@
     </w:sectPr>
   </w:body>
 </w:document>
+</file>
+
+<file path=word/numbering.xml><?xml version="1.0" encoding="utf-8"?>
+<w:numbering xmlns:wpc="http://schemas.microsoft.com/office/word/2010/wordprocessingCanvas" xmlns:cx="http://schemas.microsoft.com/office/drawing/2014/chartex" xmlns:cx1="http://schemas.microsoft.com/office/drawing/2015/9/8/chartex" xmlns:cx2="http://schemas.microsoft.com/office/drawing/2015/10/21/chartex" xmlns:cx3="http://schemas.microsoft.com/office/drawing/2016/5/9/chartex" xmlns:cx4="http://schemas.microsoft.com/office/drawing/2016/5/10/chartex" xmlns:cx5="http://schemas.microsoft.com/office/drawing/2016/5/11/chartex" xmlns:cx6="http://schemas.microsoft.com/office/drawing/2016/5/12/chartex" xmlns:cx7="http://schemas.microsoft.com/office/drawing/2016/5/13/chartex" xmlns:cx8="http://schemas.microsoft.com/office/drawing/2016/5/14/chartex" xmlns:mc="http://schemas.openxmlformats.org/markup-compatibility/2006" xmlns:aink="http://schemas.microsoft.com/office/drawing/2016/ink" xmlns:am3d="http://schemas.microsoft.com/office/drawing/2017/model3d" xmlns:o="urn:schemas-microsoft-com:office:office" xmlns:oel="http://schemas.microsoft.com/office/2019/extlst" xmlns:r="http://schemas.openxmlformats.org/officeDocument/2006/relationships" xmlns:m="http://schemas.openxmlformats.org/officeDocument/2006/math" xmlns:v="urn:schemas-microsoft-com:vml" xmlns:wp14="http://schemas.microsoft.com/office/word/2010/wordprocessingDrawing" xmlns:wp="http://schemas.openxmlformats.org/drawingml/2006/wordprocessingDrawing" xmlns:w10="urn:schemas-microsoft-com:office:word" xmlns:w="http://schemas.openxmlformats.org/wordprocessingml/2006/main" xmlns:w14="http://schemas.microsoft.com/office/word/2010/wordml" xmlns:w15="http://schemas.microsoft.com/office/word/2012/wordml" xmlns:w16cex="http://schemas.microsoft.com/office/word/2018/wordml/cex" xmlns:w16cid="http://schemas.microsoft.com/office/word/2016/wordml/cid" xmlns:w16="http://schemas.microsoft.com/office/word/2018/wordml" xmlns:w16du="http://schemas.microsoft.com/office/word/2023/wordml/word16du" xmlns:w16sdtdh="http://schemas.microsoft.com/office/word/2020/wordml/sdtdatahash" xmlns:w16sdtfl="http://schemas.microsoft.com/office/word/2024/wordml/sdtformatlock" xmlns:w16se="http://schemas.microsoft.com/office/word/2015/wordml/symex" xmlns:wpg="http://schemas.microsoft.com/office/word/2010/wordprocessingGroup" xmlns:wpi="http://schemas.microsoft.com/office/word/2010/wordprocessingInk" xmlns:wne="http://schemas.microsoft.com/office/word/2006/wordml" xmlns:wps="http://schemas.microsoft.com/office/word/2010/wordprocessingShape" mc:Ignorable="w14 w15 w16se w16cid w16 w16cex w16sdtdh w16sdtfl w16du wp14">
+  <w:abstractNum w:abstractNumId="0" w15:restartNumberingAfterBreak="0">
+    <w:nsid w:val="031A3A73"/>
+    <w:multiLevelType w:val="multilevel"/>
+    <w:tmpl w:val="05AE3FA2"/>
+    <w:lvl w:ilvl="0">
+      <w:start w:val="1"/>
+      <w:numFmt w:val="decimal"/>
+      <w:lvlText w:val="%1."/>
+      <w:lvlJc w:val="left"/>
+      <w:pPr>
+        <w:tabs>
+          <w:tab w:val="num" w:pos="720"/>
+        </w:tabs>
+        <w:ind w:left="720" w:hanging="360"/>
+      </w:pPr>
+    </w:lvl>
+    <w:lvl w:ilvl="1" w:tentative="1">
+      <w:start w:val="1"/>
+      <w:numFmt w:val="decimal"/>
+      <w:lvlText w:val="%2."/>
+      <w:lvlJc w:val="left"/>
+      <w:pPr>
+        <w:tabs>
+          <w:tab w:val="num" w:pos="1440"/>
+        </w:tabs>
+        <w:ind w:left="1440" w:hanging="360"/>
+      </w:pPr>
+    </w:lvl>
+    <w:lvl w:ilvl="2" w:tentative="1">
+      <w:start w:val="1"/>
+      <w:numFmt w:val="decimal"/>
+      <w:lvlText w:val="%3."/>
+      <w:lvlJc w:val="left"/>
+      <w:pPr>
+        <w:tabs>
+          <w:tab w:val="num" w:pos="2160"/>
+        </w:tabs>
+        <w:ind w:left="2160" w:hanging="360"/>
+      </w:pPr>
+    </w:lvl>
+    <w:lvl w:ilvl="3" w:tentative="1">
+      <w:start w:val="1"/>
+      <w:numFmt w:val="decimal"/>
+      <w:lvlText w:val="%4."/>
+      <w:lvlJc w:val="left"/>
+      <w:pPr>
+        <w:tabs>
+          <w:tab w:val="num" w:pos="2880"/>
+        </w:tabs>
+        <w:ind w:left="2880" w:hanging="360"/>
+      </w:pPr>
+    </w:lvl>
+    <w:lvl w:ilvl="4" w:tentative="1">
+      <w:start w:val="1"/>
+      <w:numFmt w:val="decimal"/>
+      <w:lvlText w:val="%5."/>
+      <w:lvlJc w:val="left"/>
+      <w:pPr>
+        <w:tabs>
+          <w:tab w:val="num" w:pos="3600"/>
+        </w:tabs>
+        <w:ind w:left="3600" w:hanging="360"/>
+      </w:pPr>
+    </w:lvl>
+    <w:lvl w:ilvl="5" w:tentative="1">
+      <w:start w:val="1"/>
+      <w:numFmt w:val="decimal"/>
+      <w:lvlText w:val="%6."/>
+      <w:lvlJc w:val="left"/>
+      <w:pPr>
+        <w:tabs>
+          <w:tab w:val="num" w:pos="4320"/>
+        </w:tabs>
+        <w:ind w:left="4320" w:hanging="360"/>
+      </w:pPr>
+    </w:lvl>
+    <w:lvl w:ilvl="6" w:tentative="1">
+      <w:start w:val="1"/>
+      <w:numFmt w:val="decimal"/>
+      <w:lvlText w:val="%7."/>
+      <w:lvlJc w:val="left"/>
+      <w:pPr>
+        <w:tabs>
+          <w:tab w:val="num" w:pos="5040"/>
+        </w:tabs>
+        <w:ind w:left="5040" w:hanging="360"/>
+      </w:pPr>
+    </w:lvl>
+    <w:lvl w:ilvl="7" w:tentative="1">
+      <w:start w:val="1"/>
+      <w:numFmt w:val="decimal"/>
+      <w:lvlText w:val="%8."/>
+      <w:lvlJc w:val="left"/>
+      <w:pPr>
+        <w:tabs>
+          <w:tab w:val="num" w:pos="5760"/>
+        </w:tabs>
+        <w:ind w:left="5760" w:hanging="360"/>
+      </w:pPr>
+    </w:lvl>
+    <w:lvl w:ilvl="8" w:tentative="1">
+      <w:start w:val="1"/>
+      <w:numFmt w:val="decimal"/>
+      <w:lvlText w:val="%9."/>
+      <w:lvlJc w:val="left"/>
+      <w:pPr>
+        <w:tabs>
+          <w:tab w:val="num" w:pos="6480"/>
+        </w:tabs>
+        <w:ind w:left="6480" w:hanging="360"/>
+      </w:pPr>
+    </w:lvl>
+  </w:abstractNum>
+  <w:abstractNum w:abstractNumId="1" w15:restartNumberingAfterBreak="0">
+    <w:nsid w:val="03737EAE"/>
+    <w:multiLevelType w:val="multilevel"/>
+    <w:tmpl w:val="77C405C2"/>
+    <w:lvl w:ilvl="0">
+      <w:start w:val="1"/>
+      <w:numFmt w:val="bullet"/>
+      <w:lvlText w:val=""/>
+      <w:lvlJc w:val="left"/>
+      <w:pPr>
+        <w:tabs>
+          <w:tab w:val="num" w:pos="720"/>
+        </w:tabs>
+        <w:ind w:left="720" w:hanging="360"/>
+      </w:pPr>
+      <w:rPr>
+        <w:rFonts w:ascii="Symbol" w:hAnsi="Symbol" w:hint="default"/>
+        <w:sz w:val="20"/>
+      </w:rPr>
+    </w:lvl>
+    <w:lvl w:ilvl="1" w:tentative="1">
+      <w:start w:val="1"/>
+      <w:numFmt w:val="bullet"/>
+      <w:lvlText w:val="o"/>
+      <w:lvlJc w:val="left"/>
+      <w:pPr>
+        <w:tabs>
+          <w:tab w:val="num" w:pos="1440"/>
+        </w:tabs>
+        <w:ind w:left="1440" w:hanging="360"/>
+      </w:pPr>
+      <w:rPr>
+        <w:rFonts w:ascii="Courier New" w:hAnsi="Courier New" w:hint="default"/>
+        <w:sz w:val="20"/>
+      </w:rPr>
+    </w:lvl>
+    <w:lvl w:ilvl="2" w:tentative="1">
+      <w:start w:val="1"/>
+      <w:numFmt w:val="bullet"/>
+      <w:lvlText w:val=""/>
+      <w:lvlJc w:val="left"/>
+      <w:pPr>
+        <w:tabs>
+          <w:tab w:val="num" w:pos="2160"/>
+        </w:tabs>
+        <w:ind w:left="2160" w:hanging="360"/>
+      </w:pPr>
+      <w:rPr>
+        <w:rFonts w:ascii="Wingdings" w:hAnsi="Wingdings" w:hint="default"/>
+        <w:sz w:val="20"/>
+      </w:rPr>
+    </w:lvl>
+    <w:lvl w:ilvl="3" w:tentative="1">
+      <w:start w:val="1"/>
+      <w:numFmt w:val="bullet"/>
+      <w:lvlText w:val=""/>
+      <w:lvlJc w:val="left"/>
+      <w:pPr>
+        <w:tabs>
+          <w:tab w:val="num" w:pos="2880"/>
+        </w:tabs>
+        <w:ind w:left="2880" w:hanging="360"/>
+      </w:pPr>
+      <w:rPr>
+        <w:rFonts w:ascii="Wingdings" w:hAnsi="Wingdings" w:hint="default"/>
+        <w:sz w:val="20"/>
+      </w:rPr>
+    </w:lvl>
+    <w:lvl w:ilvl="4" w:tentative="1">
+      <w:start w:val="1"/>
+      <w:numFmt w:val="bullet"/>
+      <w:lvlText w:val=""/>
+      <w:lvlJc w:val="left"/>
+      <w:pPr>
+        <w:tabs>
+          <w:tab w:val="num" w:pos="3600"/>
+        </w:tabs>
+        <w:ind w:left="3600" w:hanging="360"/>
+      </w:pPr>
+      <w:rPr>
+        <w:rFonts w:ascii="Wingdings" w:hAnsi="Wingdings" w:hint="default"/>
+        <w:sz w:val="20"/>
+      </w:rPr>
+    </w:lvl>
+    <w:lvl w:ilvl="5" w:tentative="1">
+      <w:start w:val="1"/>
+      <w:numFmt w:val="bullet"/>
+      <w:lvlText w:val=""/>
+      <w:lvlJc w:val="left"/>
+      <w:pPr>
+        <w:tabs>
+          <w:tab w:val="num" w:pos="4320"/>
+        </w:tabs>
+        <w:ind w:left="4320" w:hanging="360"/>
+      </w:pPr>
+      <w:rPr>
+        <w:rFonts w:ascii="Wingdings" w:hAnsi="Wingdings" w:hint="default"/>
+        <w:sz w:val="20"/>
+      </w:rPr>
+    </w:lvl>
+    <w:lvl w:ilvl="6" w:tentative="1">
+      <w:start w:val="1"/>
+      <w:numFmt w:val="bullet"/>
+      <w:lvlText w:val=""/>
+      <w:lvlJc w:val="left"/>
+      <w:pPr>
+        <w:tabs>
+          <w:tab w:val="num" w:pos="5040"/>
+        </w:tabs>
+        <w:ind w:left="5040" w:hanging="360"/>
+      </w:pPr>
+      <w:rPr>
+        <w:rFonts w:ascii="Wingdings" w:hAnsi="Wingdings" w:hint="default"/>
+        <w:sz w:val="20"/>
+      </w:rPr>
+    </w:lvl>
+    <w:lvl w:ilvl="7" w:tentative="1">
+      <w:start w:val="1"/>
+      <w:numFmt w:val="bullet"/>
+      <w:lvlText w:val=""/>
+      <w:lvlJc w:val="left"/>
+      <w:pPr>
+        <w:tabs>
+          <w:tab w:val="num" w:pos="5760"/>
+        </w:tabs>
+        <w:ind w:left="5760" w:hanging="360"/>
+      </w:pPr>
+      <w:rPr>
+        <w:rFonts w:ascii="Wingdings" w:hAnsi="Wingdings" w:hint="default"/>
+        <w:sz w:val="20"/>
+      </w:rPr>
+    </w:lvl>
+    <w:lvl w:ilvl="8" w:tentative="1">
+      <w:start w:val="1"/>
+      <w:numFmt w:val="bullet"/>
+      <w:lvlText w:val=""/>
+      <w:lvlJc w:val="left"/>
+      <w:pPr>
+        <w:tabs>
+          <w:tab w:val="num" w:pos="6480"/>
+        </w:tabs>
+        <w:ind w:left="6480" w:hanging="360"/>
+      </w:pPr>
+      <w:rPr>
+        <w:rFonts w:ascii="Wingdings" w:hAnsi="Wingdings" w:hint="default"/>
+        <w:sz w:val="20"/>
+      </w:rPr>
+    </w:lvl>
+  </w:abstractNum>
+  <w:abstractNum w:abstractNumId="2" w15:restartNumberingAfterBreak="0">
+    <w:nsid w:val="0EC256EE"/>
+    <w:multiLevelType w:val="multilevel"/>
+    <w:tmpl w:val="5E7C0E0A"/>
+    <w:lvl w:ilvl="0">
+      <w:start w:val="1"/>
+      <w:numFmt w:val="bullet"/>
+      <w:lvlText w:val=""/>
+      <w:lvlJc w:val="left"/>
+      <w:pPr>
+        <w:tabs>
+          <w:tab w:val="num" w:pos="720"/>
+        </w:tabs>
+        <w:ind w:left="720" w:hanging="360"/>
+      </w:pPr>
+      <w:rPr>
+        <w:rFonts w:ascii="Symbol" w:hAnsi="Symbol" w:hint="default"/>
+        <w:sz w:val="20"/>
+      </w:rPr>
+    </w:lvl>
+    <w:lvl w:ilvl="1" w:tentative="1">
+      <w:start w:val="1"/>
+      <w:numFmt w:val="bullet"/>
+      <w:lvlText w:val="o"/>
+      <w:lvlJc w:val="left"/>
+      <w:pPr>
+        <w:tabs>
+          <w:tab w:val="num" w:pos="1440"/>
+        </w:tabs>
+        <w:ind w:left="1440" w:hanging="360"/>
+      </w:pPr>
+      <w:rPr>
+        <w:rFonts w:ascii="Courier New" w:hAnsi="Courier New" w:hint="default"/>
+        <w:sz w:val="20"/>
+      </w:rPr>
+    </w:lvl>
+    <w:lvl w:ilvl="2" w:tentative="1">
+      <w:start w:val="1"/>
+      <w:numFmt w:val="bullet"/>
+      <w:lvlText w:val=""/>
+      <w:lvlJc w:val="left"/>
+      <w:pPr>
+        <w:tabs>
+          <w:tab w:val="num" w:pos="2160"/>
+        </w:tabs>
+        <w:ind w:left="2160" w:hanging="360"/>
+      </w:pPr>
+      <w:rPr>
+        <w:rFonts w:ascii="Wingdings" w:hAnsi="Wingdings" w:hint="default"/>
+        <w:sz w:val="20"/>
+      </w:rPr>
+    </w:lvl>
+    <w:lvl w:ilvl="3" w:tentative="1">
+      <w:start w:val="1"/>
+      <w:numFmt w:val="bullet"/>
+      <w:lvlText w:val=""/>
+      <w:lvlJc w:val="left"/>
+      <w:pPr>
+        <w:tabs>
+          <w:tab w:val="num" w:pos="2880"/>
+        </w:tabs>
+        <w:ind w:left="2880" w:hanging="360"/>
+      </w:pPr>
+      <w:rPr>
+        <w:rFonts w:ascii="Wingdings" w:hAnsi="Wingdings" w:hint="default"/>
+        <w:sz w:val="20"/>
+      </w:rPr>
+    </w:lvl>
+    <w:lvl w:ilvl="4" w:tentative="1">
+      <w:start w:val="1"/>
+      <w:numFmt w:val="bullet"/>
+      <w:lvlText w:val=""/>
+      <w:lvlJc w:val="left"/>
+      <w:pPr>
+        <w:tabs>
+          <w:tab w:val="num" w:pos="3600"/>
+        </w:tabs>
+        <w:ind w:left="3600" w:hanging="360"/>
+      </w:pPr>
+      <w:rPr>
+        <w:rFonts w:ascii="Wingdings" w:hAnsi="Wingdings" w:hint="default"/>
+        <w:sz w:val="20"/>
+      </w:rPr>
+    </w:lvl>
+    <w:lvl w:ilvl="5" w:tentative="1">
+      <w:start w:val="1"/>
+      <w:numFmt w:val="bullet"/>
+      <w:lvlText w:val=""/>
+      <w:lvlJc w:val="left"/>
+      <w:pPr>
+        <w:tabs>
+          <w:tab w:val="num" w:pos="4320"/>
+        </w:tabs>
+        <w:ind w:left="4320" w:hanging="360"/>
+      </w:pPr>
+      <w:rPr>
+        <w:rFonts w:ascii="Wingdings" w:hAnsi="Wingdings" w:hint="default"/>
+        <w:sz w:val="20"/>
+      </w:rPr>
+    </w:lvl>
+    <w:lvl w:ilvl="6" w:tentative="1">
+      <w:start w:val="1"/>
+      <w:numFmt w:val="bullet"/>
+      <w:lvlText w:val=""/>
+      <w:lvlJc w:val="left"/>
+      <w:pPr>
+        <w:tabs>
+          <w:tab w:val="num" w:pos="5040"/>
+        </w:tabs>
+        <w:ind w:left="5040" w:hanging="360"/>
+      </w:pPr>
+      <w:rPr>
+        <w:rFonts w:ascii="Wingdings" w:hAnsi="Wingdings" w:hint="default"/>
+        <w:sz w:val="20"/>
+      </w:rPr>
+    </w:lvl>
+    <w:lvl w:ilvl="7" w:tentative="1">
+      <w:start w:val="1"/>
+      <w:numFmt w:val="bullet"/>
+      <w:lvlText w:val=""/>
+      <w:lvlJc w:val="left"/>
+      <w:pPr>
+        <w:tabs>
+          <w:tab w:val="num" w:pos="5760"/>
+        </w:tabs>
+        <w:ind w:left="5760" w:hanging="360"/>
+      </w:pPr>
+      <w:rPr>
+        <w:rFonts w:ascii="Wingdings" w:hAnsi="Wingdings" w:hint="default"/>
+        <w:sz w:val="20"/>
+      </w:rPr>
+    </w:lvl>
+    <w:lvl w:ilvl="8" w:tentative="1">
+      <w:start w:val="1"/>
+      <w:numFmt w:val="bullet"/>
+      <w:lvlText w:val=""/>
+      <w:lvlJc w:val="left"/>
+      <w:pPr>
+        <w:tabs>
+          <w:tab w:val="num" w:pos="6480"/>
+        </w:tabs>
+        <w:ind w:left="6480" w:hanging="360"/>
+      </w:pPr>
+      <w:rPr>
+        <w:rFonts w:ascii="Wingdings" w:hAnsi="Wingdings" w:hint="default"/>
+        <w:sz w:val="20"/>
+      </w:rPr>
+    </w:lvl>
+  </w:abstractNum>
+  <w:abstractNum w:abstractNumId="3" w15:restartNumberingAfterBreak="0">
+    <w:nsid w:val="286D082E"/>
+    <w:multiLevelType w:val="multilevel"/>
+    <w:tmpl w:val="11507922"/>
+    <w:lvl w:ilvl="0">
+      <w:start w:val="1"/>
+      <w:numFmt w:val="bullet"/>
+      <w:lvlText w:val=""/>
+      <w:lvlJc w:val="left"/>
+      <w:pPr>
+        <w:tabs>
+          <w:tab w:val="num" w:pos="720"/>
+        </w:tabs>
+        <w:ind w:left="720" w:hanging="360"/>
+      </w:pPr>
+      <w:rPr>
+        <w:rFonts w:ascii="Symbol" w:hAnsi="Symbol" w:hint="default"/>
+        <w:sz w:val="20"/>
+      </w:rPr>
+    </w:lvl>
+    <w:lvl w:ilvl="1" w:tentative="1">
+      <w:start w:val="1"/>
+      <w:numFmt w:val="bullet"/>
+      <w:lvlText w:val="o"/>
+      <w:lvlJc w:val="left"/>
+      <w:pPr>
+        <w:tabs>
+          <w:tab w:val="num" w:pos="1440"/>
+        </w:tabs>
+        <w:ind w:left="1440" w:hanging="360"/>
+      </w:pPr>
+      <w:rPr>
+        <w:rFonts w:ascii="Courier New" w:hAnsi="Courier New" w:hint="default"/>
+        <w:sz w:val="20"/>
+      </w:rPr>
+    </w:lvl>
+    <w:lvl w:ilvl="2" w:tentative="1">
+      <w:start w:val="1"/>
+      <w:numFmt w:val="bullet"/>
+      <w:lvlText w:val=""/>
+      <w:lvlJc w:val="left"/>
+      <w:pPr>
+        <w:tabs>
+          <w:tab w:val="num" w:pos="2160"/>
+        </w:tabs>
+        <w:ind w:left="2160" w:hanging="360"/>
+      </w:pPr>
+      <w:rPr>
+        <w:rFonts w:ascii="Wingdings" w:hAnsi="Wingdings" w:hint="default"/>
+        <w:sz w:val="20"/>
+      </w:rPr>
+    </w:lvl>
+    <w:lvl w:ilvl="3" w:tentative="1">
+      <w:start w:val="1"/>
+      <w:numFmt w:val="bullet"/>
+      <w:lvlText w:val=""/>
+      <w:lvlJc w:val="left"/>
+      <w:pPr>
+        <w:tabs>
+          <w:tab w:val="num" w:pos="2880"/>
+        </w:tabs>
+        <w:ind w:left="2880" w:hanging="360"/>
+      </w:pPr>
+      <w:rPr>
+        <w:rFonts w:ascii="Wingdings" w:hAnsi="Wingdings" w:hint="default"/>
+        <w:sz w:val="20"/>
+      </w:rPr>
+    </w:lvl>
+    <w:lvl w:ilvl="4" w:tentative="1">
+      <w:start w:val="1"/>
+      <w:numFmt w:val="bullet"/>
+      <w:lvlText w:val=""/>
+      <w:lvlJc w:val="left"/>
+      <w:pPr>
+        <w:tabs>
+          <w:tab w:val="num" w:pos="3600"/>
+        </w:tabs>
+        <w:ind w:left="3600" w:hanging="360"/>
+      </w:pPr>
+      <w:rPr>
+        <w:rFonts w:ascii="Wingdings" w:hAnsi="Wingdings" w:hint="default"/>
+        <w:sz w:val="20"/>
+      </w:rPr>
+    </w:lvl>
+    <w:lvl w:ilvl="5" w:tentative="1">
+      <w:start w:val="1"/>
+      <w:numFmt w:val="bullet"/>
+      <w:lvlText w:val=""/>
+      <w:lvlJc w:val="left"/>
+      <w:pPr>
+        <w:tabs>
+          <w:tab w:val="num" w:pos="4320"/>
+        </w:tabs>
+        <w:ind w:left="4320" w:hanging="360"/>
+      </w:pPr>
+      <w:rPr>
+        <w:rFonts w:ascii="Wingdings" w:hAnsi="Wingdings" w:hint="default"/>
+        <w:sz w:val="20"/>
+      </w:rPr>
+    </w:lvl>
+    <w:lvl w:ilvl="6" w:tentative="1">
+      <w:start w:val="1"/>
+      <w:numFmt w:val="bullet"/>
+      <w:lvlText w:val=""/>
+      <w:lvlJc w:val="left"/>
+      <w:pPr>
+        <w:tabs>
+          <w:tab w:val="num" w:pos="5040"/>
+        </w:tabs>
+        <w:ind w:left="5040" w:hanging="360"/>
+      </w:pPr>
+      <w:rPr>
+        <w:rFonts w:ascii="Wingdings" w:hAnsi="Wingdings" w:hint="default"/>
+        <w:sz w:val="20"/>
+      </w:rPr>
+    </w:lvl>
+    <w:lvl w:ilvl="7" w:tentative="1">
+      <w:start w:val="1"/>
+      <w:numFmt w:val="bullet"/>
+      <w:lvlText w:val=""/>
+      <w:lvlJc w:val="left"/>
+      <w:pPr>
+        <w:tabs>
+          <w:tab w:val="num" w:pos="5760"/>
+        </w:tabs>
+        <w:ind w:left="5760" w:hanging="360"/>
+      </w:pPr>
+      <w:rPr>
+        <w:rFonts w:ascii="Wingdings" w:hAnsi="Wingdings" w:hint="default"/>
+        <w:sz w:val="20"/>
+      </w:rPr>
+    </w:lvl>
+    <w:lvl w:ilvl="8" w:tentative="1">
+      <w:start w:val="1"/>
+      <w:numFmt w:val="bullet"/>
+      <w:lvlText w:val=""/>
+      <w:lvlJc w:val="left"/>
+      <w:pPr>
+        <w:tabs>
+          <w:tab w:val="num" w:pos="6480"/>
+        </w:tabs>
+        <w:ind w:left="6480" w:hanging="360"/>
+      </w:pPr>
+      <w:rPr>
+        <w:rFonts w:ascii="Wingdings" w:hAnsi="Wingdings" w:hint="default"/>
+        <w:sz w:val="20"/>
+      </w:rPr>
+    </w:lvl>
+  </w:abstractNum>
+  <w:abstractNum w:abstractNumId="4" w15:restartNumberingAfterBreak="0">
+    <w:nsid w:val="31CD530E"/>
+    <w:multiLevelType w:val="multilevel"/>
+    <w:tmpl w:val="FE280C08"/>
+    <w:lvl w:ilvl="0">
+      <w:start w:val="1"/>
+      <w:numFmt w:val="bullet"/>
+      <w:lvlText w:val=""/>
+      <w:lvlJc w:val="left"/>
+      <w:pPr>
+        <w:tabs>
+          <w:tab w:val="num" w:pos="720"/>
+        </w:tabs>
+        <w:ind w:left="720" w:hanging="360"/>
+      </w:pPr>
+      <w:rPr>
+        <w:rFonts w:ascii="Symbol" w:hAnsi="Symbol" w:hint="default"/>
+        <w:sz w:val="20"/>
+      </w:rPr>
+    </w:lvl>
+    <w:lvl w:ilvl="1" w:tentative="1">
+      <w:start w:val="1"/>
+      <w:numFmt w:val="bullet"/>
+      <w:lvlText w:val="o"/>
+      <w:lvlJc w:val="left"/>
+      <w:pPr>
+        <w:tabs>
+          <w:tab w:val="num" w:pos="1440"/>
+        </w:tabs>
+        <w:ind w:left="1440" w:hanging="360"/>
+      </w:pPr>
+      <w:rPr>
+        <w:rFonts w:ascii="Courier New" w:hAnsi="Courier New" w:hint="default"/>
+        <w:sz w:val="20"/>
+      </w:rPr>
+    </w:lvl>
+    <w:lvl w:ilvl="2" w:tentative="1">
+      <w:start w:val="1"/>
+      <w:numFmt w:val="bullet"/>
+      <w:lvlText w:val=""/>
+      <w:lvlJc w:val="left"/>
+      <w:pPr>
+        <w:tabs>
+          <w:tab w:val="num" w:pos="2160"/>
+        </w:tabs>
+        <w:ind w:left="2160" w:hanging="360"/>
+      </w:pPr>
+      <w:rPr>
+        <w:rFonts w:ascii="Wingdings" w:hAnsi="Wingdings" w:hint="default"/>
+        <w:sz w:val="20"/>
+      </w:rPr>
+    </w:lvl>
+    <w:lvl w:ilvl="3" w:tentative="1">
+      <w:start w:val="1"/>
+      <w:numFmt w:val="bullet"/>
+      <w:lvlText w:val=""/>
+      <w:lvlJc w:val="left"/>
+      <w:pPr>
+        <w:tabs>
+          <w:tab w:val="num" w:pos="2880"/>
+        </w:tabs>
+        <w:ind w:left="2880" w:hanging="360"/>
+      </w:pPr>
+      <w:rPr>
+        <w:rFonts w:ascii="Wingdings" w:hAnsi="Wingdings" w:hint="default"/>
+        <w:sz w:val="20"/>
+      </w:rPr>
+    </w:lvl>
+    <w:lvl w:ilvl="4" w:tentative="1">
+      <w:start w:val="1"/>
+      <w:numFmt w:val="bullet"/>
+      <w:lvlText w:val=""/>
+      <w:lvlJc w:val="left"/>
+      <w:pPr>
+        <w:tabs>
+          <w:tab w:val="num" w:pos="3600"/>
+        </w:tabs>
+        <w:ind w:left="3600" w:hanging="360"/>
+      </w:pPr>
+      <w:rPr>
+        <w:rFonts w:ascii="Wingdings" w:hAnsi="Wingdings" w:hint="default"/>
+        <w:sz w:val="20"/>
+      </w:rPr>
+    </w:lvl>
+    <w:lvl w:ilvl="5" w:tentative="1">
+      <w:start w:val="1"/>
+      <w:numFmt w:val="bullet"/>
+      <w:lvlText w:val=""/>
+      <w:lvlJc w:val="left"/>
+      <w:pPr>
+        <w:tabs>
+          <w:tab w:val="num" w:pos="4320"/>
+        </w:tabs>
+        <w:ind w:left="4320" w:hanging="360"/>
+      </w:pPr>
+      <w:rPr>
+        <w:rFonts w:ascii="Wingdings" w:hAnsi="Wingdings" w:hint="default"/>
+        <w:sz w:val="20"/>
+      </w:rPr>
+    </w:lvl>
+    <w:lvl w:ilvl="6" w:tentative="1">
+      <w:start w:val="1"/>
+      <w:numFmt w:val="bullet"/>
+      <w:lvlText w:val=""/>
+      <w:lvlJc w:val="left"/>
+      <w:pPr>
+        <w:tabs>
+          <w:tab w:val="num" w:pos="5040"/>
+        </w:tabs>
+        <w:ind w:left="5040" w:hanging="360"/>
+      </w:pPr>
+      <w:rPr>
+        <w:rFonts w:ascii="Wingdings" w:hAnsi="Wingdings" w:hint="default"/>
+        <w:sz w:val="20"/>
+      </w:rPr>
+    </w:lvl>
+    <w:lvl w:ilvl="7" w:tentative="1">
+      <w:start w:val="1"/>
+      <w:numFmt w:val="bullet"/>
+      <w:lvlText w:val=""/>
+      <w:lvlJc w:val="left"/>
+      <w:pPr>
+        <w:tabs>
+          <w:tab w:val="num" w:pos="5760"/>
+        </w:tabs>
+        <w:ind w:left="5760" w:hanging="360"/>
+      </w:pPr>
+      <w:rPr>
+        <w:rFonts w:ascii="Wingdings" w:hAnsi="Wingdings" w:hint="default"/>
+        <w:sz w:val="20"/>
+      </w:rPr>
+    </w:lvl>
+    <w:lvl w:ilvl="8" w:tentative="1">
+      <w:start w:val="1"/>
+      <w:numFmt w:val="bullet"/>
+      <w:lvlText w:val=""/>
+      <w:lvlJc w:val="left"/>
+      <w:pPr>
+        <w:tabs>
+          <w:tab w:val="num" w:pos="6480"/>
+        </w:tabs>
+        <w:ind w:left="6480" w:hanging="360"/>
+      </w:pPr>
+      <w:rPr>
+        <w:rFonts w:ascii="Wingdings" w:hAnsi="Wingdings" w:hint="default"/>
+        <w:sz w:val="20"/>
+      </w:rPr>
+    </w:lvl>
+  </w:abstractNum>
+  <w:abstractNum w:abstractNumId="5" w15:restartNumberingAfterBreak="0">
+    <w:nsid w:val="53C87A05"/>
+    <w:multiLevelType w:val="multilevel"/>
+    <w:tmpl w:val="DB70150A"/>
+    <w:lvl w:ilvl="0">
+      <w:start w:val="1"/>
+      <w:numFmt w:val="bullet"/>
+      <w:lvlText w:val=""/>
+      <w:lvlJc w:val="left"/>
+      <w:pPr>
+        <w:tabs>
+          <w:tab w:val="num" w:pos="720"/>
+        </w:tabs>
+        <w:ind w:left="720" w:hanging="360"/>
+      </w:pPr>
+      <w:rPr>
+        <w:rFonts w:ascii="Symbol" w:hAnsi="Symbol" w:hint="default"/>
+        <w:sz w:val="20"/>
+      </w:rPr>
+    </w:lvl>
+    <w:lvl w:ilvl="1" w:tentative="1">
+      <w:start w:val="1"/>
+      <w:numFmt w:val="bullet"/>
+      <w:lvlText w:val="o"/>
+      <w:lvlJc w:val="left"/>
+      <w:pPr>
+        <w:tabs>
+          <w:tab w:val="num" w:pos="1440"/>
+        </w:tabs>
+        <w:ind w:left="1440" w:hanging="360"/>
+      </w:pPr>
+      <w:rPr>
+        <w:rFonts w:ascii="Courier New" w:hAnsi="Courier New" w:hint="default"/>
+        <w:sz w:val="20"/>
+      </w:rPr>
+    </w:lvl>
+    <w:lvl w:ilvl="2" w:tentative="1">
+      <w:start w:val="1"/>
+      <w:numFmt w:val="bullet"/>
+      <w:lvlText w:val=""/>
+      <w:lvlJc w:val="left"/>
+      <w:pPr>
+        <w:tabs>
+          <w:tab w:val="num" w:pos="2160"/>
+        </w:tabs>
+        <w:ind w:left="2160" w:hanging="360"/>
+      </w:pPr>
+      <w:rPr>
+        <w:rFonts w:ascii="Wingdings" w:hAnsi="Wingdings" w:hint="default"/>
+        <w:sz w:val="20"/>
+      </w:rPr>
+    </w:lvl>
+    <w:lvl w:ilvl="3" w:tentative="1">
+      <w:start w:val="1"/>
+      <w:numFmt w:val="bullet"/>
+      <w:lvlText w:val=""/>
+      <w:lvlJc w:val="left"/>
+      <w:pPr>
+        <w:tabs>
+          <w:tab w:val="num" w:pos="2880"/>
+        </w:tabs>
+        <w:ind w:left="2880" w:hanging="360"/>
+      </w:pPr>
+      <w:rPr>
+        <w:rFonts w:ascii="Wingdings" w:hAnsi="Wingdings" w:hint="default"/>
+        <w:sz w:val="20"/>
+      </w:rPr>
+    </w:lvl>
+    <w:lvl w:ilvl="4" w:tentative="1">
+      <w:start w:val="1"/>
+      <w:numFmt w:val="bullet"/>
+      <w:lvlText w:val=""/>
+      <w:lvlJc w:val="left"/>
+      <w:pPr>
+        <w:tabs>
+          <w:tab w:val="num" w:pos="3600"/>
+        </w:tabs>
+        <w:ind w:left="3600" w:hanging="360"/>
+      </w:pPr>
+      <w:rPr>
+        <w:rFonts w:ascii="Wingdings" w:hAnsi="Wingdings" w:hint="default"/>
+        <w:sz w:val="20"/>
+      </w:rPr>
+    </w:lvl>
+    <w:lvl w:ilvl="5" w:tentative="1">
+      <w:start w:val="1"/>
+      <w:numFmt w:val="bullet"/>
+      <w:lvlText w:val=""/>
+      <w:lvlJc w:val="left"/>
+      <w:pPr>
+        <w:tabs>
+          <w:tab w:val="num" w:pos="4320"/>
+        </w:tabs>
+        <w:ind w:left="4320" w:hanging="360"/>
+      </w:pPr>
+      <w:rPr>
+        <w:rFonts w:ascii="Wingdings" w:hAnsi="Wingdings" w:hint="default"/>
+        <w:sz w:val="20"/>
+      </w:rPr>
+    </w:lvl>
+    <w:lvl w:ilvl="6" w:tentative="1">
+      <w:start w:val="1"/>
+      <w:numFmt w:val="bullet"/>
+      <w:lvlText w:val=""/>
+      <w:lvlJc w:val="left"/>
+      <w:pPr>
+        <w:tabs>
+          <w:tab w:val="num" w:pos="5040"/>
+        </w:tabs>
+        <w:ind w:left="5040" w:hanging="360"/>
+      </w:pPr>
+      <w:rPr>
+        <w:rFonts w:ascii="Wingdings" w:hAnsi="Wingdings" w:hint="default"/>
+        <w:sz w:val="20"/>
+      </w:rPr>
+    </w:lvl>
+    <w:lvl w:ilvl="7" w:tentative="1">
+      <w:start w:val="1"/>
+      <w:numFmt w:val="bullet"/>
+      <w:lvlText w:val=""/>
+      <w:lvlJc w:val="left"/>
+      <w:pPr>
+        <w:tabs>
+          <w:tab w:val="num" w:pos="5760"/>
+        </w:tabs>
+        <w:ind w:left="5760" w:hanging="360"/>
+      </w:pPr>
+      <w:rPr>
+        <w:rFonts w:ascii="Wingdings" w:hAnsi="Wingdings" w:hint="default"/>
+        <w:sz w:val="20"/>
+      </w:rPr>
+    </w:lvl>
+    <w:lvl w:ilvl="8" w:tentative="1">
+      <w:start w:val="1"/>
+      <w:numFmt w:val="bullet"/>
+      <w:lvlText w:val=""/>
+      <w:lvlJc w:val="left"/>
+      <w:pPr>
+        <w:tabs>
+          <w:tab w:val="num" w:pos="6480"/>
+        </w:tabs>
+        <w:ind w:left="6480" w:hanging="360"/>
+      </w:pPr>
+      <w:rPr>
+        <w:rFonts w:ascii="Wingdings" w:hAnsi="Wingdings" w:hint="default"/>
+        <w:sz w:val="20"/>
+      </w:rPr>
+    </w:lvl>
+  </w:abstractNum>
+  <w:num w:numId="1" w16cid:durableId="89476608">
+    <w:abstractNumId w:val="2"/>
+  </w:num>
+  <w:num w:numId="2" w16cid:durableId="1020736866">
+    <w:abstractNumId w:val="0"/>
+  </w:num>
+  <w:num w:numId="3" w16cid:durableId="1093210962">
+    <w:abstractNumId w:val="3"/>
+  </w:num>
+  <w:num w:numId="4" w16cid:durableId="870193294">
+    <w:abstractNumId w:val="5"/>
+  </w:num>
+  <w:num w:numId="5" w16cid:durableId="122386870">
+    <w:abstractNumId w:val="4"/>
+  </w:num>
+  <w:num w:numId="6" w16cid:durableId="318316218">
+    <w:abstractNumId w:val="1"/>
+  </w:num>
+</w:numbering>
 </file>
 
 <file path=word/styles.xml><?xml version="1.0" encoding="utf-8"?>
@@ -7589,7 +8660,6 @@
   <w:style w:type="character" w:default="1" w:styleId="DefaultParagraphFont">
     <w:name w:val="Default Paragraph Font"/>
     <w:uiPriority w:val="1"/>
-    <w:semiHidden/>
     <w:unhideWhenUsed/>
   </w:style>
   <w:style w:type="table" w:default="1" w:styleId="TableNormal">

</xml_diff>